<commit_message>
- Fin du projet - Rapport de projet fini
</commit_message>
<xml_diff>
--- a/Couverture.docx
+++ b/Couverture.docx
@@ -654,16 +654,11 @@
                       </wps:spPr>
                       <wps:txbx>
                         <w:txbxContent>
-                          <w:bookmarkStart w:id="0" w:name="_MON_1136364701"/>
+                          <w:bookmarkStart w:id="0" w:name="_MON_1136364650"/>
                           <w:bookmarkEnd w:id="0"/>
-                          <w:bookmarkStart w:id="1" w:name="_MON_1136364650"/>
+                          <w:bookmarkStart w:id="1" w:name="_MON_1136364701"/>
                           <w:bookmarkEnd w:id="1"/>
                           <w:p>
-                            <w:r>
-                              <w:rPr>
-                                <w:noProof/>
-                              </w:rPr>
-                            </w:r>
                             <w:r>
                               <w:rPr>
                                 <w:noProof/>
@@ -688,10 +683,10 @@
                                   <v:path o:extrusionok="f" gradientshapeok="t" o:connecttype="rect"/>
                                   <o:lock v:ext="edit" aspectratio="t"/>
                                 </v:shapetype>
-                                <v:shape id="_x0000_i1026" type="#_x0000_t75" alt="" style="width:686.7pt;height:22.75pt;mso-width-percent:0;mso-height-percent:0;mso-width-percent:0;mso-height-percent:0" o:ole="">
+                                <v:shape id="_x0000_i1025" type="#_x0000_t75" alt="" style="width:686.7pt;height:23pt;mso-width-percent:0;mso-height-percent:0;mso-width-percent:0;mso-height-percent:0">
                                   <v:imagedata r:id="rId7" o:title=""/>
                                 </v:shape>
-                                <o:OLEObject Type="Embed" ProgID="Word.Picture.8" ShapeID="_x0000_i1026" DrawAspect="Content" ObjectID="_1716105963" r:id="rId8"/>
+                                <o:OLEObject Type="Embed" ProgID="Word.Picture.8" ShapeID="_x0000_i1025" DrawAspect="Content" ObjectID="_1716315311" r:id="rId8"/>
                               </w:object>
                             </w:r>
                           </w:p>
@@ -722,25 +717,20 @@
                 <v:path arrowok="t"/>
                 <v:textbox>
                   <w:txbxContent>
-                    <w:bookmarkStart w:id="2" w:name="_MON_1136364701"/>
+                    <w:bookmarkStart w:id="2" w:name="_MON_1136364650"/>
                     <w:bookmarkEnd w:id="2"/>
-                    <w:bookmarkStart w:id="3" w:name="_MON_1136364650"/>
+                    <w:bookmarkStart w:id="3" w:name="_MON_1136364701"/>
                     <w:bookmarkEnd w:id="3"/>
                     <w:p>
                       <w:r>
                         <w:rPr>
                           <w:noProof/>
                         </w:rPr>
-                      </w:r>
-                      <w:r>
-                        <w:rPr>
-                          <w:noProof/>
-                        </w:rPr>
                         <w:object w:dxaOrig="13734" w:dyaOrig="457" w14:anchorId="6A8DA070">
-                          <v:shape id="_x0000_i1026" type="#_x0000_t75" alt="" style="width:686.7pt;height:22.75pt;mso-width-percent:0;mso-height-percent:0;mso-width-percent:0;mso-height-percent:0" o:ole="">
+                          <v:shape id="_x0000_i1025" type="#_x0000_t75" alt="" style="width:686.7pt;height:23pt;mso-width-percent:0;mso-height-percent:0;mso-width-percent:0;mso-height-percent:0">
                             <v:imagedata r:id="rId7" o:title=""/>
                           </v:shape>
-                          <o:OLEObject Type="Embed" ProgID="Word.Picture.8" ShapeID="_x0000_i1026" DrawAspect="Content" ObjectID="_1716105963" r:id="rId9"/>
+                          <o:OLEObject Type="Embed" ProgID="Word.Picture.8" ShapeID="_x0000_i1025" DrawAspect="Content" ObjectID="_1716315311" r:id="rId9"/>
                         </w:object>
                       </w:r>
                     </w:p>
@@ -2348,7 +2338,7 @@
         <mc:AlternateContent>
           <mc:Choice Requires="wps">
             <w:drawing>
-              <wp:anchor distT="0" distB="0" distL="114300" distR="114300" simplePos="0" relativeHeight="251658246" behindDoc="0" locked="0" layoutInCell="1" allowOverlap="1" wp14:anchorId="3FC47606" wp14:editId="54FE16B0">
+              <wp:anchor distT="0" distB="0" distL="114300" distR="114300" simplePos="0" relativeHeight="251658246" behindDoc="0" locked="0" layoutInCell="1" allowOverlap="1" wp14:anchorId="3FC47606" wp14:editId="32F55260">
                 <wp:simplePos x="0" y="0"/>
                 <wp:positionH relativeFrom="column">
                   <wp:posOffset>-79308</wp:posOffset>
@@ -2494,7 +2484,7 @@
           </mc:Choice>
           <mc:Fallback>
             <w:pict>
-              <v:shape w14:anchorId="3FC47606" id="Text Box 93" o:spid="_x0000_s1034" type="#_x0000_t202" style="position:absolute;margin-left:-6.25pt;margin-top:111.85pt;width:252pt;height:54.3pt;z-index:251658246;visibility:visible;mso-wrap-style:square;mso-width-percent:0;mso-height-percent:0;mso-wrap-distance-left:9pt;mso-wrap-distance-top:0;mso-wrap-distance-right:9pt;mso-wrap-distance-bottom:0;mso-position-horizontal:absolute;mso-position-horizontal-relative:text;mso-position-vertical:absolute;mso-position-vertical-relative:text;mso-width-percent:0;mso-height-percent:0;mso-width-relative:page;mso-height-relative:page;v-text-anchor:top" o:gfxdata="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" filled="f" stroked="f">
+              <v:shape w14:anchorId="3FC47606" id="Text Box 93" o:spid="_x0000_s1034" type="#_x0000_t202" style="position:absolute;margin-left:-6.25pt;margin-top:111.85pt;width:252pt;height:54.3pt;z-index:251658246;visibility:visible;mso-wrap-style:square;mso-width-percent:0;mso-height-percent:0;mso-wrap-distance-left:9pt;mso-wrap-distance-top:0;mso-wrap-distance-right:9pt;mso-wrap-distance-bottom:0;mso-position-horizontal:absolute;mso-position-horizontal-relative:text;mso-position-vertical:absolute;mso-position-vertical-relative:text;mso-width-percent:0;mso-height-percent:0;mso-width-relative:page;mso-height-relative:page;v-text-anchor:top" o:gfxdata="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" filled="f" stroked="f">
                 <v:path arrowok="t"/>
                 <v:textbox>
                   <w:txbxContent>
@@ -2768,7 +2758,7 @@
           </mc:Choice>
           <mc:Fallback>
             <w:pict>
-              <v:shape w14:anchorId="1FDF7802" id="Text Box 92" o:spid="_x0000_s1035" type="#_x0000_t202" style="position:absolute;margin-left:-6.3pt;margin-top:202pt;width:558pt;height:1in;z-index:251658251;visibility:visible;mso-wrap-style:square;mso-width-percent:0;mso-height-percent:0;mso-wrap-distance-left:9pt;mso-wrap-distance-top:0;mso-wrap-distance-right:9pt;mso-wrap-distance-bottom:0;mso-position-horizontal:absolute;mso-position-horizontal-relative:text;mso-position-vertical:absolute;mso-position-vertical-relative:text;mso-width-percent:0;mso-height-percent:0;mso-width-relative:page;mso-height-relative:page;v-text-anchor:top" o:gfxdata="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" filled="f" stroked="f">
+              <v:shape w14:anchorId="1FDF7802" id="Text Box 92" o:spid="_x0000_s1035" type="#_x0000_t202" style="position:absolute;margin-left:-6.3pt;margin-top:202pt;width:558pt;height:1in;z-index:251658251;visibility:visible;mso-wrap-style:square;mso-width-percent:0;mso-height-percent:0;mso-wrap-distance-left:9pt;mso-wrap-distance-top:0;mso-wrap-distance-right:9pt;mso-wrap-distance-bottom:0;mso-position-horizontal:absolute;mso-position-horizontal-relative:text;mso-position-vertical:absolute;mso-position-vertical-relative:text;mso-width-percent:0;mso-height-percent:0;mso-width-relative:page;mso-height-relative:page;v-text-anchor:top" o:gfxdata="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" filled="f" stroked="f">
                 <v:path arrowok="t"/>
                 <v:textbox>
                   <w:txbxContent>
@@ -3124,7 +3114,7 @@
         <mc:AlternateContent>
           <mc:Choice Requires="wps">
             <w:drawing>
-              <wp:anchor distT="0" distB="0" distL="114300" distR="114300" simplePos="0" relativeHeight="251658241" behindDoc="1" locked="0" layoutInCell="1" allowOverlap="1" wp14:anchorId="687E80EF" wp14:editId="094CA00F">
+              <wp:anchor distT="0" distB="0" distL="114300" distR="114300" simplePos="0" relativeHeight="251658241" behindDoc="1" locked="0" layoutInCell="1" allowOverlap="1" wp14:anchorId="687E80EF" wp14:editId="0157E050">
                 <wp:simplePos x="0" y="0"/>
                 <wp:positionH relativeFrom="column">
                   <wp:posOffset>-2784268</wp:posOffset>
@@ -3201,7 +3191,7 @@
           </mc:Choice>
           <mc:Fallback>
             <w:pict>
-              <v:rect w14:anchorId="687E80EF" id="Rectangle 89" o:spid="_x0000_s1036" style="position:absolute;margin-left:-219.25pt;margin-top:22.2pt;width:837pt;height:32.85pt;z-index:-251658239;visibility:visible;mso-wrap-style:square;mso-width-percent:0;mso-height-percent:0;mso-wrap-distance-left:9pt;mso-wrap-distance-top:0;mso-wrap-distance-right:9pt;mso-wrap-distance-bottom:0;mso-position-horizontal:absolute;mso-position-horizontal-relative:text;mso-position-vertical:absolute;mso-position-vertical-relative:text;mso-width-percent:0;mso-height-percent:0;mso-width-relative:page;mso-height-relative:page;v-text-anchor:top" o:gfxdata="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" fillcolor="#4f4e55" stroked="f">
+              <v:rect w14:anchorId="687E80EF" id="Rectangle 89" o:spid="_x0000_s1036" style="position:absolute;margin-left:-219.25pt;margin-top:22.2pt;width:837pt;height:32.85pt;z-index:-251658239;visibility:visible;mso-wrap-style:square;mso-width-percent:0;mso-height-percent:0;mso-wrap-distance-left:9pt;mso-wrap-distance-top:0;mso-wrap-distance-right:9pt;mso-wrap-distance-bottom:0;mso-position-horizontal:absolute;mso-position-horizontal-relative:text;mso-position-vertical:absolute;mso-position-vertical-relative:text;mso-width-percent:0;mso-height-percent:0;mso-width-relative:page;mso-height-relative:page;v-text-anchor:top" o:gfxdata="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" fillcolor="#4f4e55" stroked="f">
                 <v:path arrowok="t"/>
                 <v:textbox>
                   <w:txbxContent>
@@ -3238,7 +3228,7 @@
         <mc:AlternateContent>
           <mc:Choice Requires="wps">
             <w:drawing>
-              <wp:anchor distT="0" distB="0" distL="114300" distR="114300" simplePos="0" relativeHeight="251658255" behindDoc="0" locked="0" layoutInCell="1" allowOverlap="1" wp14:anchorId="578F806A" wp14:editId="5BA51EFD">
+              <wp:anchor distT="0" distB="0" distL="114300" distR="114300" simplePos="0" relativeHeight="251658255" behindDoc="0" locked="0" layoutInCell="1" allowOverlap="1" wp14:anchorId="578F806A" wp14:editId="3920BCB3">
                 <wp:simplePos x="0" y="0"/>
                 <wp:positionH relativeFrom="column">
                   <wp:posOffset>-127635</wp:posOffset>
@@ -3346,7 +3336,7 @@
           </mc:Choice>
           <mc:Fallback>
             <w:pict>
-              <v:shape w14:anchorId="578F806A" id="Text Box 90" o:spid="_x0000_s1037" type="#_x0000_t202" style="position:absolute;margin-left:-10.05pt;margin-top:8.95pt;width:264pt;height:39.95pt;z-index:251658255;visibility:visible;mso-wrap-style:square;mso-width-percent:0;mso-height-percent:0;mso-wrap-distance-left:9pt;mso-wrap-distance-top:0;mso-wrap-distance-right:9pt;mso-wrap-distance-bottom:0;mso-position-horizontal:absolute;mso-position-horizontal-relative:text;mso-position-vertical:absolute;mso-position-vertical-relative:text;mso-width-percent:0;mso-height-percent:0;mso-width-relative:page;mso-height-relative:page;v-text-anchor:top" o:gfxdata="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" filled="f" stroked="f">
+              <v:shape w14:anchorId="578F806A" id="Text Box 90" o:spid="_x0000_s1037" type="#_x0000_t202" style="position:absolute;margin-left:-10.05pt;margin-top:8.95pt;width:264pt;height:39.95pt;z-index:251658255;visibility:visible;mso-wrap-style:square;mso-width-percent:0;mso-height-percent:0;mso-wrap-distance-left:9pt;mso-wrap-distance-top:0;mso-wrap-distance-right:9pt;mso-wrap-distance-bottom:0;mso-position-horizontal:absolute;mso-position-horizontal-relative:text;mso-position-vertical:absolute;mso-position-vertical-relative:text;mso-width-percent:0;mso-height-percent:0;mso-width-relative:page;mso-height-relative:page;v-text-anchor:top" o:gfxdata="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" filled="f" stroked="f">
                 <v:path arrowok="t"/>
                 <v:textbox style="mso-fit-shape-to-text:t">
                   <w:txbxContent>
@@ -3693,7 +3683,7 @@
         <mc:AlternateContent>
           <mc:Choice Requires="wps">
             <w:drawing>
-              <wp:anchor distT="0" distB="0" distL="114300" distR="114300" simplePos="0" relativeHeight="251658240" behindDoc="1" locked="0" layoutInCell="1" allowOverlap="1" wp14:anchorId="29159D10" wp14:editId="4384FA5A">
+              <wp:anchor distT="0" distB="0" distL="114300" distR="114300" simplePos="0" relativeHeight="251658240" behindDoc="1" locked="0" layoutInCell="1" allowOverlap="1" wp14:anchorId="29159D10" wp14:editId="55B34BDB">
                 <wp:simplePos x="0" y="0"/>
                 <wp:positionH relativeFrom="column">
                   <wp:posOffset>-423545</wp:posOffset>
@@ -3759,7 +3749,7 @@
           </mc:Choice>
           <mc:Fallback>
             <w:pict>
-              <v:rect w14:anchorId="29159D10" id="Rectangle 88" o:spid="_x0000_s1039" style="position:absolute;margin-left:-33.35pt;margin-top:22.8pt;width:645.5pt;height:545pt;z-index:-251658240;visibility:visible;mso-wrap-style:square;mso-width-percent:0;mso-height-percent:0;mso-wrap-distance-left:9pt;mso-wrap-distance-top:0;mso-wrap-distance-right:9pt;mso-wrap-distance-bottom:0;mso-position-horizontal:absolute;mso-position-horizontal-relative:text;mso-position-vertical:absolute;mso-position-vertical-relative:text;mso-width-percent:0;mso-height-percent:0;mso-width-relative:page;mso-height-relative:page;v-text-anchor:top" o:gfxdata="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" fillcolor="#4472c4 [3204]" stroked="f">
+              <v:rect w14:anchorId="29159D10" id="Rectangle 88" o:spid="_x0000_s1039" style="position:absolute;margin-left:-33.35pt;margin-top:22.8pt;width:645.5pt;height:545pt;z-index:-251658240;visibility:visible;mso-wrap-style:square;mso-width-percent:0;mso-height-percent:0;mso-wrap-distance-left:9pt;mso-wrap-distance-top:0;mso-wrap-distance-right:9pt;mso-wrap-distance-bottom:0;mso-position-horizontal:absolute;mso-position-horizontal-relative:text;mso-position-vertical:absolute;mso-position-vertical-relative:text;mso-width-percent:0;mso-height-percent:0;mso-width-relative:page;mso-height-relative:page;v-text-anchor:top" o:gfxdata="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" fillcolor="#4472c4 [3204]" stroked="f">
                 <v:textbox>
                   <w:txbxContent>
                     <w:p>
@@ -3870,6 +3860,8 @@
         <w:tabs>
           <w:tab w:val="left" w:pos="3500"/>
         </w:tabs>
+        <w:spacing w:line="360" w:lineRule="auto"/>
+        <w:ind w:firstLine="708"/>
         <w:jc w:val="both"/>
         <w:rPr>
           <w:rFonts w:ascii="Tahoma" w:hAnsi="Tahoma" w:cs="Tahoma"/>
@@ -3879,7 +3871,187 @@
         <w:rPr>
           <w:rFonts w:ascii="Tahoma" w:hAnsi="Tahoma" w:cs="Tahoma"/>
         </w:rPr>
-        <w:t>Blablabla</w:t>
+        <w:t>Ce rapport est le fruit d</w:t>
+      </w:r>
+      <w:r>
+        <w:rPr>
+          <w:rFonts w:ascii="Tahoma" w:hAnsi="Tahoma" w:cs="Tahoma"/>
+        </w:rPr>
+        <w:t>’un</w:t>
+      </w:r>
+      <w:r>
+        <w:rPr>
+          <w:rFonts w:ascii="Tahoma" w:hAnsi="Tahoma" w:cs="Tahoma"/>
+        </w:rPr>
+        <w:t xml:space="preserve"> travail </w:t>
+      </w:r>
+      <w:r>
+        <w:rPr>
+          <w:rFonts w:ascii="Tahoma" w:hAnsi="Tahoma" w:cs="Tahoma"/>
+        </w:rPr>
+        <w:t xml:space="preserve">de </w:t>
+      </w:r>
+      <w:r>
+        <w:rPr>
+          <w:rFonts w:ascii="Tahoma" w:hAnsi="Tahoma" w:cs="Tahoma"/>
+        </w:rPr>
+        <w:t>2</w:t>
+      </w:r>
+      <w:r>
+        <w:rPr>
+          <w:rFonts w:ascii="Tahoma" w:hAnsi="Tahoma" w:cs="Tahoma"/>
+        </w:rPr>
+        <w:t xml:space="preserve"> mois </w:t>
+      </w:r>
+      <w:r>
+        <w:rPr>
+          <w:rFonts w:ascii="Tahoma" w:hAnsi="Tahoma" w:cs="Tahoma"/>
+        </w:rPr>
+        <w:t xml:space="preserve">pendant lequel </w:t>
+      </w:r>
+      <w:r>
+        <w:rPr>
+          <w:rFonts w:ascii="Tahoma" w:hAnsi="Tahoma" w:cs="Tahoma"/>
+        </w:rPr>
+        <w:t>deux camarades</w:t>
+      </w:r>
+      <w:r>
+        <w:rPr>
+          <w:rFonts w:ascii="Tahoma" w:hAnsi="Tahoma" w:cs="Tahoma"/>
+        </w:rPr>
+        <w:t xml:space="preserve"> ont mis en application leurs connaissances engrangées durant le semestre de printemps 2022</w:t>
+      </w:r>
+      <w:r>
+        <w:rPr>
+          <w:rFonts w:ascii="Tahoma" w:hAnsi="Tahoma" w:cs="Tahoma"/>
+        </w:rPr>
+        <w:t xml:space="preserve">. </w:t>
+      </w:r>
+      <w:r>
+        <w:rPr>
+          <w:rFonts w:ascii="Tahoma" w:hAnsi="Tahoma" w:cs="Tahoma"/>
+        </w:rPr>
+        <w:t>Durant 8 semaines</w:t>
+      </w:r>
+      <w:r>
+        <w:rPr>
+          <w:rFonts w:ascii="Tahoma" w:hAnsi="Tahoma" w:cs="Tahoma"/>
+        </w:rPr>
+        <w:t xml:space="preserve">, nous avons fait preuve de </w:t>
+      </w:r>
+      <w:r>
+        <w:rPr>
+          <w:rFonts w:ascii="Tahoma" w:hAnsi="Tahoma" w:cs="Tahoma"/>
+        </w:rPr>
+        <w:t>recherche</w:t>
+      </w:r>
+      <w:r>
+        <w:rPr>
+          <w:rFonts w:ascii="Tahoma" w:hAnsi="Tahoma" w:cs="Tahoma"/>
+        </w:rPr>
+        <w:t>, de</w:t>
+      </w:r>
+      <w:r>
+        <w:rPr>
+          <w:rFonts w:ascii="Tahoma" w:hAnsi="Tahoma" w:cs="Tahoma"/>
+        </w:rPr>
+        <w:t xml:space="preserve"> </w:t>
+      </w:r>
+      <w:r>
+        <w:rPr>
+          <w:rFonts w:ascii="Tahoma" w:hAnsi="Tahoma" w:cs="Tahoma"/>
+        </w:rPr>
+        <w:t>patience</w:t>
+      </w:r>
+      <w:r>
+        <w:rPr>
+          <w:rFonts w:ascii="Tahoma" w:hAnsi="Tahoma" w:cs="Tahoma"/>
+        </w:rPr>
+        <w:t xml:space="preserve"> et</w:t>
+      </w:r>
+      <w:r>
+        <w:rPr>
+          <w:rFonts w:ascii="Tahoma" w:hAnsi="Tahoma" w:cs="Tahoma"/>
+        </w:rPr>
+        <w:t xml:space="preserve"> de </w:t>
+      </w:r>
+      <w:r>
+        <w:rPr>
+          <w:rFonts w:ascii="Tahoma" w:hAnsi="Tahoma" w:cs="Tahoma"/>
+        </w:rPr>
+        <w:t>communication</w:t>
+      </w:r>
+      <w:r>
+        <w:rPr>
+          <w:rFonts w:ascii="Tahoma" w:hAnsi="Tahoma" w:cs="Tahoma"/>
+        </w:rPr>
+        <w:t>.</w:t>
+      </w:r>
+      <w:r>
+        <w:rPr>
+          <w:rFonts w:ascii="Tahoma" w:hAnsi="Tahoma" w:cs="Tahoma"/>
+        </w:rPr>
+        <w:t xml:space="preserve"> Nous avons rencontré des problèmes et trouvé des solutions à ces derniers plus ou moins complexe</w:t>
+      </w:r>
+      <w:r>
+        <w:rPr>
+          <w:rFonts w:ascii="Tahoma" w:hAnsi="Tahoma" w:cs="Tahoma"/>
+        </w:rPr>
+        <w:t>.</w:t>
+      </w:r>
+      <w:r>
+        <w:rPr>
+          <w:rFonts w:ascii="Tahoma" w:hAnsi="Tahoma" w:cs="Tahoma"/>
+        </w:rPr>
+        <w:t xml:space="preserve"> A travers </w:t>
+      </w:r>
+      <w:r>
+        <w:rPr>
+          <w:rFonts w:ascii="Tahoma" w:hAnsi="Tahoma" w:cs="Tahoma"/>
+        </w:rPr>
+        <w:t>ces 2 mois de travail, nous avons analys</w:t>
+      </w:r>
+      <w:r>
+        <w:rPr>
+          <w:rFonts w:ascii="Tahoma" w:hAnsi="Tahoma" w:cs="Tahoma"/>
+        </w:rPr>
+        <w:t>é</w:t>
+      </w:r>
+      <w:r>
+        <w:rPr>
+          <w:rFonts w:ascii="Tahoma" w:hAnsi="Tahoma" w:cs="Tahoma"/>
+        </w:rPr>
+        <w:t xml:space="preserve"> les différentes manières de coder le projet </w:t>
+      </w:r>
+      <w:r>
+        <w:rPr>
+          <w:rFonts w:ascii="Tahoma" w:hAnsi="Tahoma" w:cs="Tahoma"/>
+        </w:rPr>
+        <w:t>et fait des choix</w:t>
+      </w:r>
+      <w:r>
+        <w:rPr>
+          <w:rFonts w:ascii="Tahoma" w:hAnsi="Tahoma" w:cs="Tahoma"/>
+        </w:rPr>
+        <w:t xml:space="preserve"> en fonction de notre logique. </w:t>
+      </w:r>
+      <w:r>
+        <w:rPr>
+          <w:rFonts w:ascii="Tahoma" w:hAnsi="Tahoma" w:cs="Tahoma"/>
+        </w:rPr>
+        <w:t xml:space="preserve">De plus, ce travail </w:t>
+      </w:r>
+      <w:r>
+        <w:rPr>
+          <w:rFonts w:ascii="Tahoma" w:hAnsi="Tahoma" w:cs="Tahoma"/>
+        </w:rPr>
+        <w:t>nous a montré l’impact important d’une bonne organisation et communication</w:t>
+      </w:r>
+      <w:r>
+        <w:rPr>
+          <w:rFonts w:ascii="Tahoma" w:hAnsi="Tahoma" w:cs="Tahoma"/>
+        </w:rPr>
+        <w:t xml:space="preserve"> lorsque l’on travaille en équipe.</w:t>
       </w:r>
     </w:p>
     <w:p>
@@ -4042,6 +4214,353 @@
           <w:sz w:val="28"/>
         </w:rPr>
       </w:pPr>
+      <w:r>
+        <w:rPr>
+          <w:rFonts w:ascii="TheSans 7-Bold" w:hAnsi="TheSans 7-Bold"/>
+          <w:noProof/>
+          <w:sz w:val="28"/>
+          <w:lang w:eastAsia="ko-KR"/>
+        </w:rPr>
+        <mc:AlternateContent>
+          <mc:Choice Requires="wps">
+            <w:drawing>
+              <wp:anchor distT="0" distB="0" distL="114300" distR="114300" simplePos="0" relativeHeight="251658257" behindDoc="0" locked="0" layoutInCell="1" allowOverlap="1" wp14:anchorId="0BD70CC2" wp14:editId="44F47DDF">
+                <wp:simplePos x="0" y="0"/>
+                <wp:positionH relativeFrom="column">
+                  <wp:posOffset>-122555</wp:posOffset>
+                </wp:positionH>
+                <wp:positionV relativeFrom="paragraph">
+                  <wp:posOffset>134620</wp:posOffset>
+                </wp:positionV>
+                <wp:extent cx="5448300" cy="1079500"/>
+                <wp:effectExtent l="0" t="0" r="0" b="0"/>
+                <wp:wrapNone/>
+                <wp:docPr id="2" name="Text Box 87"/>
+                <wp:cNvGraphicFramePr>
+                  <a:graphicFrameLocks xmlns:a="http://schemas.openxmlformats.org/drawingml/2006/main"/>
+                </wp:cNvGraphicFramePr>
+                <a:graphic xmlns:a="http://schemas.openxmlformats.org/drawingml/2006/main">
+                  <a:graphicData uri="http://schemas.microsoft.com/office/word/2010/wordprocessingShape">
+                    <wps:wsp>
+                      <wps:cNvSpPr txBox="1">
+                        <a:spLocks/>
+                      </wps:cNvSpPr>
+                      <wps:spPr bwMode="auto">
+                        <a:xfrm>
+                          <a:off x="0" y="0"/>
+                          <a:ext cx="5448300" cy="1079500"/>
+                        </a:xfrm>
+                        <a:prstGeom prst="rect">
+                          <a:avLst/>
+                        </a:prstGeom>
+                        <a:noFill/>
+                        <a:ln>
+                          <a:noFill/>
+                        </a:ln>
+                        <a:extLst>
+                          <a:ext uri="{909E8E84-426E-40DD-AFC4-6F175D3DCCD1}">
+                            <a14:hiddenFill xmlns:a14="http://schemas.microsoft.com/office/drawing/2010/main">
+                              <a:solidFill>
+                                <a:srgbClr val="FFFFFF"/>
+                              </a:solidFill>
+                            </a14:hiddenFill>
+                          </a:ext>
+                          <a:ext uri="{91240B29-F687-4F45-9708-019B960494DF}">
+                            <a14:hiddenLine xmlns:a14="http://schemas.microsoft.com/office/drawing/2010/main" w="9525">
+                              <a:solidFill>
+                                <a:srgbClr val="000000"/>
+                              </a:solidFill>
+                              <a:miter lim="800000"/>
+                              <a:headEnd/>
+                              <a:tailEnd/>
+                            </a14:hiddenLine>
+                          </a:ext>
+                        </a:extLst>
+                      </wps:spPr>
+                      <wps:txbx>
+                        <w:txbxContent>
+                          <w:p>
+                            <w:pPr>
+                              <w:spacing w:before="240" w:line="280" w:lineRule="exact"/>
+                              <w:rPr>
+                                <w:rFonts w:ascii="Tahoma" w:hAnsi="Tahoma" w:cs="Tahoma"/>
+                                <w:color w:val="A5A5A5" w:themeColor="accent3"/>
+                              </w:rPr>
+                            </w:pPr>
+                            <w:r>
+                              <w:rPr>
+                                <w:rFonts w:ascii="Tahoma" w:hAnsi="Tahoma" w:cs="Tahoma"/>
+                                <w:b/>
+                                <w:bCs/>
+                                <w:color w:val="000000" w:themeColor="text1"/>
+                                <w:sz w:val="40"/>
+                                <w:szCs w:val="40"/>
+                              </w:rPr>
+                              <w:t xml:space="preserve">Projet </w:t>
+                            </w:r>
+                            <w:proofErr w:type="spellStart"/>
+                            <w:r>
+                              <w:rPr>
+                                <w:rFonts w:ascii="Tahoma" w:hAnsi="Tahoma" w:cs="Tahoma"/>
+                                <w:b/>
+                                <w:bCs/>
+                                <w:color w:val="000000" w:themeColor="text1"/>
+                                <w:sz w:val="40"/>
+                                <w:szCs w:val="40"/>
+                              </w:rPr>
+                              <w:t>Boggle</w:t>
+                            </w:r>
+                            <w:proofErr w:type="spellEnd"/>
+                            <w:r>
+                              <w:rPr>
+                                <w:rFonts w:ascii="Tahoma" w:hAnsi="Tahoma" w:cs="Tahoma"/>
+                                <w:b/>
+                                <w:bCs/>
+                                <w:color w:val="000000" w:themeColor="text1"/>
+                                <w:sz w:val="40"/>
+                                <w:szCs w:val="40"/>
+                              </w:rPr>
+                              <w:t xml:space="preserve"> IF2B</w:t>
+                            </w:r>
+                            <w:r>
+                              <w:rPr>
+                                <w:rFonts w:ascii="Tahoma" w:hAnsi="Tahoma" w:cs="Tahoma"/>
+                                <w:color w:val="000000" w:themeColor="text1"/>
+                                <w:sz w:val="36"/>
+                              </w:rPr>
+                              <w:br/>
+                            </w:r>
+                            <w:r>
+                              <w:rPr>
+                                <w:rFonts w:ascii="Tahoma" w:hAnsi="Tahoma" w:cs="Tahoma"/>
+                                <w:color w:val="A5A5A5" w:themeColor="accent3"/>
+                              </w:rPr>
+                              <w:t>Langage C</w:t>
+                            </w:r>
+                            <w:r>
+                              <w:rPr>
+                                <w:rFonts w:ascii="Tahoma" w:hAnsi="Tahoma" w:cs="Tahoma"/>
+                                <w:color w:val="A5A5A5" w:themeColor="accent3"/>
+                              </w:rPr>
+                              <w:br/>
+                            </w:r>
+                            <w:proofErr w:type="spellStart"/>
+                            <w:r>
+                              <w:rPr>
+                                <w:rFonts w:ascii="Tahoma" w:hAnsi="Tahoma" w:cs="Tahoma"/>
+                                <w:color w:val="A5A5A5" w:themeColor="accent3"/>
+                              </w:rPr>
+                              <w:t>CLion</w:t>
+                            </w:r>
+                            <w:proofErr w:type="spellEnd"/>
+                            <w:r>
+                              <w:rPr>
+                                <w:rFonts w:ascii="Tahoma" w:hAnsi="Tahoma" w:cs="Tahoma"/>
+                                <w:color w:val="A5A5A5" w:themeColor="accent3"/>
+                              </w:rPr>
+                              <w:t xml:space="preserve"> </w:t>
+                            </w:r>
+                            <w:proofErr w:type="spellStart"/>
+                            <w:r>
+                              <w:rPr>
+                                <w:rFonts w:ascii="Tahoma" w:hAnsi="Tahoma" w:cs="Tahoma"/>
+                                <w:color w:val="A5A5A5" w:themeColor="accent3"/>
+                              </w:rPr>
+                              <w:t>JetBrains</w:t>
+                            </w:r>
+                            <w:proofErr w:type="spellEnd"/>
+                            <w:r>
+                              <w:rPr>
+                                <w:rFonts w:ascii="Tahoma" w:hAnsi="Tahoma" w:cs="Tahoma"/>
+                                <w:color w:val="A5A5A5" w:themeColor="accent3"/>
+                              </w:rPr>
+                              <w:t xml:space="preserve"> | GitHub</w:t>
+                            </w:r>
+                            <w:r>
+                              <w:rPr>
+                                <w:rFonts w:ascii="Tahoma" w:hAnsi="Tahoma" w:cs="Tahoma"/>
+                                <w:color w:val="A5A5A5" w:themeColor="accent3"/>
+                              </w:rPr>
+                              <w:t xml:space="preserve"> </w:t>
+                            </w:r>
+                          </w:p>
+                          <w:p>
+                            <w:pPr>
+                              <w:spacing w:line="280" w:lineRule="exact"/>
+                              <w:rPr>
+                                <w:rFonts w:ascii="Tahoma" w:hAnsi="Tahoma" w:cs="Tahoma"/>
+                                <w:b/>
+                                <w:bCs/>
+                                <w:color w:val="808080"/>
+                              </w:rPr>
+                            </w:pPr>
+                          </w:p>
+                          <w:p>
+                            <w:pPr>
+                              <w:spacing w:line="280" w:lineRule="exact"/>
+                              <w:rPr>
+                                <w:rFonts w:ascii="Tahoma" w:hAnsi="Tahoma" w:cs="Tahoma"/>
+                                <w:b/>
+                                <w:bCs/>
+                              </w:rPr>
+                            </w:pPr>
+                          </w:p>
+                        </w:txbxContent>
+                      </wps:txbx>
+                      <wps:bodyPr rot="0" vert="horz" wrap="square" lIns="91440" tIns="45720" rIns="91440" bIns="45720" anchor="t" anchorCtr="0" upright="1">
+                        <a:noAutofit/>
+                      </wps:bodyPr>
+                    </wps:wsp>
+                  </a:graphicData>
+                </a:graphic>
+                <wp14:sizeRelH relativeFrom="page">
+                  <wp14:pctWidth>0</wp14:pctWidth>
+                </wp14:sizeRelH>
+                <wp14:sizeRelV relativeFrom="page">
+                  <wp14:pctHeight>0</wp14:pctHeight>
+                </wp14:sizeRelV>
+              </wp:anchor>
+            </w:drawing>
+          </mc:Choice>
+          <mc:Fallback>
+            <w:pict>
+              <v:shape w14:anchorId="0BD70CC2" id="Text Box 87" o:spid="_x0000_s1040" type="#_x0000_t202" style="position:absolute;margin-left:-9.65pt;margin-top:10.6pt;width:429pt;height:85pt;z-index:251658257;visibility:visible;mso-wrap-style:square;mso-width-percent:0;mso-height-percent:0;mso-wrap-distance-left:9pt;mso-wrap-distance-top:0;mso-wrap-distance-right:9pt;mso-wrap-distance-bottom:0;mso-position-horizontal:absolute;mso-position-horizontal-relative:text;mso-position-vertical:absolute;mso-position-vertical-relative:text;mso-width-percent:0;mso-height-percent:0;mso-width-relative:page;mso-height-relative:page;v-text-anchor:top" o:gfxdata="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" filled="f" stroked="f">
+                <v:path arrowok="t"/>
+                <v:textbox>
+                  <w:txbxContent>
+                    <w:p>
+                      <w:pPr>
+                        <w:spacing w:before="240" w:line="280" w:lineRule="exact"/>
+                        <w:rPr>
+                          <w:rFonts w:ascii="Tahoma" w:hAnsi="Tahoma" w:cs="Tahoma"/>
+                          <w:color w:val="A5A5A5" w:themeColor="accent3"/>
+                        </w:rPr>
+                      </w:pPr>
+                      <w:r>
+                        <w:rPr>
+                          <w:rFonts w:ascii="Tahoma" w:hAnsi="Tahoma" w:cs="Tahoma"/>
+                          <w:b/>
+                          <w:bCs/>
+                          <w:color w:val="000000" w:themeColor="text1"/>
+                          <w:sz w:val="40"/>
+                          <w:szCs w:val="40"/>
+                        </w:rPr>
+                        <w:t xml:space="preserve">Projet </w:t>
+                      </w:r>
+                      <w:proofErr w:type="spellStart"/>
+                      <w:r>
+                        <w:rPr>
+                          <w:rFonts w:ascii="Tahoma" w:hAnsi="Tahoma" w:cs="Tahoma"/>
+                          <w:b/>
+                          <w:bCs/>
+                          <w:color w:val="000000" w:themeColor="text1"/>
+                          <w:sz w:val="40"/>
+                          <w:szCs w:val="40"/>
+                        </w:rPr>
+                        <w:t>Boggle</w:t>
+                      </w:r>
+                      <w:proofErr w:type="spellEnd"/>
+                      <w:r>
+                        <w:rPr>
+                          <w:rFonts w:ascii="Tahoma" w:hAnsi="Tahoma" w:cs="Tahoma"/>
+                          <w:b/>
+                          <w:bCs/>
+                          <w:color w:val="000000" w:themeColor="text1"/>
+                          <w:sz w:val="40"/>
+                          <w:szCs w:val="40"/>
+                        </w:rPr>
+                        <w:t xml:space="preserve"> IF2B</w:t>
+                      </w:r>
+                      <w:r>
+                        <w:rPr>
+                          <w:rFonts w:ascii="Tahoma" w:hAnsi="Tahoma" w:cs="Tahoma"/>
+                          <w:color w:val="000000" w:themeColor="text1"/>
+                          <w:sz w:val="36"/>
+                        </w:rPr>
+                        <w:br/>
+                      </w:r>
+                      <w:r>
+                        <w:rPr>
+                          <w:rFonts w:ascii="Tahoma" w:hAnsi="Tahoma" w:cs="Tahoma"/>
+                          <w:color w:val="A5A5A5" w:themeColor="accent3"/>
+                        </w:rPr>
+                        <w:t>Langage C</w:t>
+                      </w:r>
+                      <w:r>
+                        <w:rPr>
+                          <w:rFonts w:ascii="Tahoma" w:hAnsi="Tahoma" w:cs="Tahoma"/>
+                          <w:color w:val="A5A5A5" w:themeColor="accent3"/>
+                        </w:rPr>
+                        <w:br/>
+                      </w:r>
+                      <w:proofErr w:type="spellStart"/>
+                      <w:r>
+                        <w:rPr>
+                          <w:rFonts w:ascii="Tahoma" w:hAnsi="Tahoma" w:cs="Tahoma"/>
+                          <w:color w:val="A5A5A5" w:themeColor="accent3"/>
+                        </w:rPr>
+                        <w:t>CLion</w:t>
+                      </w:r>
+                      <w:proofErr w:type="spellEnd"/>
+                      <w:r>
+                        <w:rPr>
+                          <w:rFonts w:ascii="Tahoma" w:hAnsi="Tahoma" w:cs="Tahoma"/>
+                          <w:color w:val="A5A5A5" w:themeColor="accent3"/>
+                        </w:rPr>
+                        <w:t xml:space="preserve"> </w:t>
+                      </w:r>
+                      <w:proofErr w:type="spellStart"/>
+                      <w:r>
+                        <w:rPr>
+                          <w:rFonts w:ascii="Tahoma" w:hAnsi="Tahoma" w:cs="Tahoma"/>
+                          <w:color w:val="A5A5A5" w:themeColor="accent3"/>
+                        </w:rPr>
+                        <w:t>JetBrains</w:t>
+                      </w:r>
+                      <w:proofErr w:type="spellEnd"/>
+                      <w:r>
+                        <w:rPr>
+                          <w:rFonts w:ascii="Tahoma" w:hAnsi="Tahoma" w:cs="Tahoma"/>
+                          <w:color w:val="A5A5A5" w:themeColor="accent3"/>
+                        </w:rPr>
+                        <w:t xml:space="preserve"> | GitHub</w:t>
+                      </w:r>
+                      <w:r>
+                        <w:rPr>
+                          <w:rFonts w:ascii="Tahoma" w:hAnsi="Tahoma" w:cs="Tahoma"/>
+                          <w:color w:val="A5A5A5" w:themeColor="accent3"/>
+                        </w:rPr>
+                        <w:t xml:space="preserve"> </w:t>
+                      </w:r>
+                    </w:p>
+                    <w:p>
+                      <w:pPr>
+                        <w:spacing w:line="280" w:lineRule="exact"/>
+                        <w:rPr>
+                          <w:rFonts w:ascii="Tahoma" w:hAnsi="Tahoma" w:cs="Tahoma"/>
+                          <w:b/>
+                          <w:bCs/>
+                          <w:color w:val="808080"/>
+                        </w:rPr>
+                      </w:pPr>
+                    </w:p>
+                    <w:p>
+                      <w:pPr>
+                        <w:spacing w:line="280" w:lineRule="exact"/>
+                        <w:rPr>
+                          <w:rFonts w:ascii="Tahoma" w:hAnsi="Tahoma" w:cs="Tahoma"/>
+                          <w:b/>
+                          <w:bCs/>
+                        </w:rPr>
+                      </w:pPr>
+                    </w:p>
+                  </w:txbxContent>
+                </v:textbox>
+              </v:shape>
+            </w:pict>
+          </mc:Fallback>
+        </mc:AlternateContent>
+      </w:r>
     </w:p>
     <w:p>
       <w:pPr>
@@ -4097,6 +4616,315 @@
           <w:sz w:val="28"/>
         </w:rPr>
       </w:pPr>
+      <w:r>
+        <w:rPr>
+          <w:rFonts w:ascii="TheSans 7-Bold" w:hAnsi="TheSans 7-Bold"/>
+          <w:noProof/>
+          <w:sz w:val="28"/>
+          <w:szCs w:val="20"/>
+        </w:rPr>
+        <mc:AlternateContent>
+          <mc:Choice Requires="wps">
+            <w:drawing>
+              <wp:anchor distT="0" distB="0" distL="114300" distR="114300" simplePos="0" relativeHeight="251669521" behindDoc="0" locked="0" layoutInCell="1" allowOverlap="1" wp14:anchorId="2BA61B8A" wp14:editId="1B68833B">
+                <wp:simplePos x="0" y="0"/>
+                <wp:positionH relativeFrom="column">
+                  <wp:posOffset>-131445</wp:posOffset>
+                </wp:positionH>
+                <wp:positionV relativeFrom="paragraph">
+                  <wp:posOffset>225425</wp:posOffset>
+                </wp:positionV>
+                <wp:extent cx="7086600" cy="914400"/>
+                <wp:effectExtent l="0" t="0" r="0" b="0"/>
+                <wp:wrapNone/>
+                <wp:docPr id="18" name="Text Box 92"/>
+                <wp:cNvGraphicFramePr>
+                  <a:graphicFrameLocks xmlns:a="http://schemas.openxmlformats.org/drawingml/2006/main"/>
+                </wp:cNvGraphicFramePr>
+                <a:graphic xmlns:a="http://schemas.openxmlformats.org/drawingml/2006/main">
+                  <a:graphicData uri="http://schemas.microsoft.com/office/word/2010/wordprocessingShape">
+                    <wps:wsp>
+                      <wps:cNvSpPr txBox="1">
+                        <a:spLocks/>
+                      </wps:cNvSpPr>
+                      <wps:spPr bwMode="auto">
+                        <a:xfrm>
+                          <a:off x="0" y="0"/>
+                          <a:ext cx="7086600" cy="914400"/>
+                        </a:xfrm>
+                        <a:prstGeom prst="rect">
+                          <a:avLst/>
+                        </a:prstGeom>
+                        <a:noFill/>
+                        <a:ln>
+                          <a:noFill/>
+                        </a:ln>
+                        <a:extLst>
+                          <a:ext uri="{909E8E84-426E-40DD-AFC4-6F175D3DCCD1}">
+                            <a14:hiddenFill xmlns:a14="http://schemas.microsoft.com/office/drawing/2010/main">
+                              <a:solidFill>
+                                <a:srgbClr val="FFFFFF"/>
+                              </a:solidFill>
+                            </a14:hiddenFill>
+                          </a:ext>
+                          <a:ext uri="{91240B29-F687-4F45-9708-019B960494DF}">
+                            <a14:hiddenLine xmlns:a14="http://schemas.microsoft.com/office/drawing/2010/main" w="9525">
+                              <a:solidFill>
+                                <a:srgbClr val="000000"/>
+                              </a:solidFill>
+                              <a:miter lim="800000"/>
+                              <a:headEnd/>
+                              <a:tailEnd/>
+                            </a14:hiddenLine>
+                          </a:ext>
+                        </a:extLst>
+                      </wps:spPr>
+                      <wps:txbx>
+                        <w:txbxContent>
+                          <w:tbl>
+                            <w:tblPr>
+                              <w:tblW w:w="10881" w:type="dxa"/>
+                              <w:tblLook w:val="00A0" w:firstRow="1" w:lastRow="0" w:firstColumn="1" w:lastColumn="0" w:noHBand="0" w:noVBand="0"/>
+                            </w:tblPr>
+                            <w:tblGrid>
+                              <w:gridCol w:w="5538"/>
+                              <w:gridCol w:w="5343"/>
+                            </w:tblGrid>
+                            <w:tr>
+                              <w:trPr>
+                                <w:trHeight w:val="1279"/>
+                              </w:trPr>
+                              <w:tc>
+                                <w:tcPr>
+                                  <w:tcW w:w="5538" w:type="dxa"/>
+                                  <w:shd w:val="clear" w:color="auto" w:fill="auto"/>
+                                </w:tcPr>
+                                <w:p>
+                                  <w:pPr>
+                                    <w:tabs>
+                                      <w:tab w:val="left" w:pos="3500"/>
+                                    </w:tabs>
+                                    <w:rPr>
+                                      <w:rFonts w:ascii="TheSans 7-Bold" w:hAnsi="TheSans 7-Bold"/>
+                                      <w:sz w:val="28"/>
+                                    </w:rPr>
+                                  </w:pPr>
+                                </w:p>
+                              </w:tc>
+                              <w:tc>
+                                <w:tcPr>
+                                  <w:tcW w:w="5343" w:type="dxa"/>
+                                  <w:shd w:val="clear" w:color="auto" w:fill="auto"/>
+                                </w:tcPr>
+                                <w:p>
+                                  <w:pPr>
+                                    <w:tabs>
+                                      <w:tab w:val="left" w:pos="3500"/>
+                                    </w:tabs>
+                                    <w:jc w:val="right"/>
+                                    <w:rPr>
+                                      <w:rFonts w:ascii="TheSans 7-Bold" w:hAnsi="TheSans 7-Bold"/>
+                                      <w:sz w:val="28"/>
+                                    </w:rPr>
+                                  </w:pPr>
+                                  <w:r>
+                                    <w:rPr>
+                                      <w:rFonts w:ascii="TheSans 7-Bold" w:hAnsi="TheSans 7-Bold"/>
+                                      <w:noProof/>
+                                      <w:color w:val="FFFFFF"/>
+                                      <w:sz w:val="28"/>
+                                    </w:rPr>
+                                    <w:drawing>
+                                      <wp:inline distT="0" distB="0" distL="0" distR="0" wp14:anchorId="331B4C2F" wp14:editId="39468303">
+                                        <wp:extent cx="1866900" cy="774700"/>
+                                        <wp:effectExtent l="0" t="0" r="0" b="0"/>
+                                        <wp:docPr id="21" name="Image 2"/>
+                                        <wp:cNvGraphicFramePr>
+                                          <a:graphicFrameLocks xmlns:a="http://schemas.openxmlformats.org/drawingml/2006/main"/>
+                                        </wp:cNvGraphicFramePr>
+                                        <a:graphic xmlns:a="http://schemas.openxmlformats.org/drawingml/2006/main">
+                                          <a:graphicData uri="http://schemas.openxmlformats.org/drawingml/2006/picture">
+                                            <pic:pic xmlns:pic="http://schemas.openxmlformats.org/drawingml/2006/picture">
+                                              <pic:nvPicPr>
+                                                <pic:cNvPr id="0" name="Picture 2"/>
+                                                <pic:cNvPicPr>
+                                                  <a:picLocks/>
+                                                </pic:cNvPicPr>
+                                              </pic:nvPicPr>
+                                              <pic:blipFill>
+                                                <a:blip r:embed="rId10">
+                                                  <a:extLst>
+                                                    <a:ext uri="{28A0092B-C50C-407E-A947-70E740481C1C}">
+                                                      <a14:useLocalDpi xmlns:a14="http://schemas.microsoft.com/office/drawing/2010/main" val="0"/>
+                                                    </a:ext>
+                                                  </a:extLst>
+                                                </a:blip>
+                                                <a:srcRect/>
+                                                <a:stretch>
+                                                  <a:fillRect/>
+                                                </a:stretch>
+                                              </pic:blipFill>
+                                              <pic:spPr bwMode="auto">
+                                                <a:xfrm>
+                                                  <a:off x="0" y="0"/>
+                                                  <a:ext cx="1866900" cy="774700"/>
+                                                </a:xfrm>
+                                                <a:prstGeom prst="rect">
+                                                  <a:avLst/>
+                                                </a:prstGeom>
+                                                <a:noFill/>
+                                                <a:ln>
+                                                  <a:noFill/>
+                                                </a:ln>
+                                              </pic:spPr>
+                                            </pic:pic>
+                                          </a:graphicData>
+                                        </a:graphic>
+                                      </wp:inline>
+                                    </w:drawing>
+                                  </w:r>
+                                </w:p>
+                              </w:tc>
+                            </w:tr>
+                          </w:tbl>
+                          <w:p/>
+                        </w:txbxContent>
+                      </wps:txbx>
+                      <wps:bodyPr rot="0" vert="horz" wrap="square" lIns="91440" tIns="45720" rIns="91440" bIns="45720" anchor="t" anchorCtr="0" upright="1">
+                        <a:noAutofit/>
+                      </wps:bodyPr>
+                    </wps:wsp>
+                  </a:graphicData>
+                </a:graphic>
+                <wp14:sizeRelH relativeFrom="page">
+                  <wp14:pctWidth>0</wp14:pctWidth>
+                </wp14:sizeRelH>
+                <wp14:sizeRelV relativeFrom="page">
+                  <wp14:pctHeight>0</wp14:pctHeight>
+                </wp14:sizeRelV>
+              </wp:anchor>
+            </w:drawing>
+          </mc:Choice>
+          <mc:Fallback>
+            <w:pict>
+              <v:shape w14:anchorId="2BA61B8A" id="_x0000_s1041" type="#_x0000_t202" style="position:absolute;margin-left:-10.35pt;margin-top:17.75pt;width:558pt;height:1in;z-index:251669521;visibility:visible;mso-wrap-style:square;mso-width-percent:0;mso-height-percent:0;mso-wrap-distance-left:9pt;mso-wrap-distance-top:0;mso-wrap-distance-right:9pt;mso-wrap-distance-bottom:0;mso-position-horizontal:absolute;mso-position-horizontal-relative:text;mso-position-vertical:absolute;mso-position-vertical-relative:text;mso-width-percent:0;mso-height-percent:0;mso-width-relative:page;mso-height-relative:page;v-text-anchor:top" o:gfxdata="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" filled="f" stroked="f">
+                <v:path arrowok="t"/>
+                <v:textbox>
+                  <w:txbxContent>
+                    <w:tbl>
+                      <w:tblPr>
+                        <w:tblW w:w="10881" w:type="dxa"/>
+                        <w:tblLook w:val="00A0" w:firstRow="1" w:lastRow="0" w:firstColumn="1" w:lastColumn="0" w:noHBand="0" w:noVBand="0"/>
+                      </w:tblPr>
+                      <w:tblGrid>
+                        <w:gridCol w:w="5538"/>
+                        <w:gridCol w:w="5343"/>
+                      </w:tblGrid>
+                      <w:tr>
+                        <w:trPr>
+                          <w:trHeight w:val="1279"/>
+                        </w:trPr>
+                        <w:tc>
+                          <w:tcPr>
+                            <w:tcW w:w="5538" w:type="dxa"/>
+                            <w:shd w:val="clear" w:color="auto" w:fill="auto"/>
+                          </w:tcPr>
+                          <w:p>
+                            <w:pPr>
+                              <w:tabs>
+                                <w:tab w:val="left" w:pos="3500"/>
+                              </w:tabs>
+                              <w:rPr>
+                                <w:rFonts w:ascii="TheSans 7-Bold" w:hAnsi="TheSans 7-Bold"/>
+                                <w:sz w:val="28"/>
+                              </w:rPr>
+                            </w:pPr>
+                          </w:p>
+                        </w:tc>
+                        <w:tc>
+                          <w:tcPr>
+                            <w:tcW w:w="5343" w:type="dxa"/>
+                            <w:shd w:val="clear" w:color="auto" w:fill="auto"/>
+                          </w:tcPr>
+                          <w:p>
+                            <w:pPr>
+                              <w:tabs>
+                                <w:tab w:val="left" w:pos="3500"/>
+                              </w:tabs>
+                              <w:jc w:val="right"/>
+                              <w:rPr>
+                                <w:rFonts w:ascii="TheSans 7-Bold" w:hAnsi="TheSans 7-Bold"/>
+                                <w:sz w:val="28"/>
+                              </w:rPr>
+                            </w:pPr>
+                            <w:r>
+                              <w:rPr>
+                                <w:rFonts w:ascii="TheSans 7-Bold" w:hAnsi="TheSans 7-Bold"/>
+                                <w:noProof/>
+                                <w:color w:val="FFFFFF"/>
+                                <w:sz w:val="28"/>
+                              </w:rPr>
+                              <w:drawing>
+                                <wp:inline distT="0" distB="0" distL="0" distR="0" wp14:anchorId="331B4C2F" wp14:editId="39468303">
+                                  <wp:extent cx="1866900" cy="774700"/>
+                                  <wp:effectExtent l="0" t="0" r="0" b="0"/>
+                                  <wp:docPr id="21" name="Image 2"/>
+                                  <wp:cNvGraphicFramePr>
+                                    <a:graphicFrameLocks xmlns:a="http://schemas.openxmlformats.org/drawingml/2006/main"/>
+                                  </wp:cNvGraphicFramePr>
+                                  <a:graphic xmlns:a="http://schemas.openxmlformats.org/drawingml/2006/main">
+                                    <a:graphicData uri="http://schemas.openxmlformats.org/drawingml/2006/picture">
+                                      <pic:pic xmlns:pic="http://schemas.openxmlformats.org/drawingml/2006/picture">
+                                        <pic:nvPicPr>
+                                          <pic:cNvPr id="0" name="Picture 2"/>
+                                          <pic:cNvPicPr>
+                                            <a:picLocks/>
+                                          </pic:cNvPicPr>
+                                        </pic:nvPicPr>
+                                        <pic:blipFill>
+                                          <a:blip r:embed="rId10">
+                                            <a:extLst>
+                                              <a:ext uri="{28A0092B-C50C-407E-A947-70E740481C1C}">
+                                                <a14:useLocalDpi xmlns:a14="http://schemas.microsoft.com/office/drawing/2010/main" val="0"/>
+                                              </a:ext>
+                                            </a:extLst>
+                                          </a:blip>
+                                          <a:srcRect/>
+                                          <a:stretch>
+                                            <a:fillRect/>
+                                          </a:stretch>
+                                        </pic:blipFill>
+                                        <pic:spPr bwMode="auto">
+                                          <a:xfrm>
+                                            <a:off x="0" y="0"/>
+                                            <a:ext cx="1866900" cy="774700"/>
+                                          </a:xfrm>
+                                          <a:prstGeom prst="rect">
+                                            <a:avLst/>
+                                          </a:prstGeom>
+                                          <a:noFill/>
+                                          <a:ln>
+                                            <a:noFill/>
+                                          </a:ln>
+                                        </pic:spPr>
+                                      </pic:pic>
+                                    </a:graphicData>
+                                  </a:graphic>
+                                </wp:inline>
+                              </w:drawing>
+                            </w:r>
+                          </w:p>
+                        </w:tc>
+                      </w:tr>
+                    </w:tbl>
+                    <w:p/>
+                  </w:txbxContent>
+                </v:textbox>
+              </v:shape>
+            </w:pict>
+          </mc:Fallback>
+        </mc:AlternateContent>
+      </w:r>
     </w:p>
     <w:p>
       <w:pPr>
@@ -4299,7 +5127,7 @@
           </mc:Choice>
           <mc:Fallback>
             <w:pict>
-              <v:shape w14:anchorId="54D8AA84" id="_x0000_s1040" type="#_x0000_t202" style="position:absolute;margin-left:-4pt;margin-top:144.05pt;width:558pt;height:1in;z-index:251667473;visibility:visible;mso-wrap-style:square;mso-width-percent:0;mso-height-percent:0;mso-wrap-distance-left:9pt;mso-wrap-distance-top:0;mso-wrap-distance-right:9pt;mso-wrap-distance-bottom:0;mso-position-horizontal:absolute;mso-position-horizontal-relative:text;mso-position-vertical:absolute;mso-position-vertical-relative:text;mso-width-percent:0;mso-height-percent:0;mso-width-relative:page;mso-height-relative:page;v-text-anchor:top" o:gfxdata="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" filled="f" stroked="f">
+              <v:shape w14:anchorId="54D8AA84" id="_x0000_s1042" type="#_x0000_t202" style="position:absolute;margin-left:-4pt;margin-top:144.05pt;width:558pt;height:1in;z-index:251667473;visibility:visible;mso-wrap-style:square;mso-width-percent:0;mso-height-percent:0;mso-wrap-distance-left:9pt;mso-wrap-distance-top:0;mso-wrap-distance-right:9pt;mso-wrap-distance-bottom:0;mso-position-horizontal:absolute;mso-position-horizontal-relative:text;mso-position-vertical:absolute;mso-position-vertical-relative:text;mso-width-percent:0;mso-height-percent:0;mso-width-relative:page;mso-height-relative:page;v-text-anchor:top" o:gfxdata="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" filled="f" stroked="f">
                 <v:path arrowok="t"/>
                 <v:textbox>
                   <w:txbxContent>
@@ -4427,7 +5255,7 @@
         <mc:AlternateContent>
           <mc:Choice Requires="wps">
             <w:drawing>
-              <wp:anchor distT="0" distB="0" distL="114300" distR="114300" simplePos="0" relativeHeight="251658256" behindDoc="0" locked="0" layoutInCell="1" allowOverlap="1" wp14:anchorId="320B0B66" wp14:editId="46B51164">
+              <wp:anchor distT="0" distB="0" distL="114300" distR="114300" simplePos="0" relativeHeight="251658256" behindDoc="0" locked="0" layoutInCell="1" allowOverlap="1" wp14:anchorId="320B0B66" wp14:editId="390C1ED0">
                 <wp:simplePos x="0" y="0"/>
                 <wp:positionH relativeFrom="column">
                   <wp:posOffset>-47625</wp:posOffset>
@@ -4609,7 +5437,7 @@
           </mc:Choice>
           <mc:Fallback>
             <w:pict>
-              <v:shape w14:anchorId="320B0B66" id="Text Box 86" o:spid="_x0000_s1041" type="#_x0000_t202" style="position:absolute;margin-left:-3.75pt;margin-top:144.45pt;width:570pt;height:1in;z-index:251658256;visibility:visible;mso-wrap-style:square;mso-width-percent:0;mso-height-percent:0;mso-wrap-distance-left:9pt;mso-wrap-distance-top:0;mso-wrap-distance-right:9pt;mso-wrap-distance-bottom:0;mso-position-horizontal:absolute;mso-position-horizontal-relative:text;mso-position-vertical:absolute;mso-position-vertical-relative:text;mso-width-percent:0;mso-height-percent:0;mso-width-relative:page;mso-height-relative:page;v-text-anchor:top" o:gfxdata="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" filled="f" stroked="f">
+              <v:shape w14:anchorId="320B0B66" id="Text Box 86" o:spid="_x0000_s1043" type="#_x0000_t202" style="position:absolute;margin-left:-3.75pt;margin-top:144.45pt;width:570pt;height:1in;z-index:251658256;visibility:visible;mso-wrap-style:square;mso-width-percent:0;mso-height-percent:0;mso-wrap-distance-left:9pt;mso-wrap-distance-top:0;mso-wrap-distance-right:9pt;mso-wrap-distance-bottom:0;mso-position-horizontal:absolute;mso-position-horizontal-relative:text;mso-position-vertical:absolute;mso-position-vertical-relative:text;mso-width-percent:0;mso-height-percent:0;mso-width-relative:page;mso-height-relative:page;v-text-anchor:top" o:gfxdata="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" filled="f" stroked="f">
                 <v:path arrowok="t"/>
                 <v:textbox>
                   <w:txbxContent>
@@ -4721,397 +5549,6 @@
                       </w:tr>
                     </w:tbl>
                     <w:p/>
-                  </w:txbxContent>
-                </v:textbox>
-              </v:shape>
-            </w:pict>
-          </mc:Fallback>
-        </mc:AlternateContent>
-      </w:r>
-      <w:r>
-        <w:rPr>
-          <w:rFonts w:ascii="TheSans 7-Bold" w:hAnsi="TheSans 7-Bold"/>
-          <w:noProof/>
-          <w:sz w:val="28"/>
-          <w:lang w:eastAsia="ko-KR"/>
-        </w:rPr>
-        <mc:AlternateContent>
-          <mc:Choice Requires="wps">
-            <w:drawing>
-              <wp:anchor distT="0" distB="0" distL="114300" distR="114300" simplePos="0" relativeHeight="251658257" behindDoc="0" locked="0" layoutInCell="1" allowOverlap="1" wp14:anchorId="0BD70CC2" wp14:editId="3FB10EF3">
-                <wp:simplePos x="0" y="0"/>
-                <wp:positionH relativeFrom="column">
-                  <wp:posOffset>-122652</wp:posOffset>
-                </wp:positionH>
-                <wp:positionV relativeFrom="paragraph">
-                  <wp:posOffset>307633</wp:posOffset>
-                </wp:positionV>
-                <wp:extent cx="5448300" cy="1079500"/>
-                <wp:effectExtent l="0" t="0" r="0" b="0"/>
-                <wp:wrapNone/>
-                <wp:docPr id="2" name="Text Box 87"/>
-                <wp:cNvGraphicFramePr>
-                  <a:graphicFrameLocks xmlns:a="http://schemas.openxmlformats.org/drawingml/2006/main"/>
-                </wp:cNvGraphicFramePr>
-                <a:graphic xmlns:a="http://schemas.openxmlformats.org/drawingml/2006/main">
-                  <a:graphicData uri="http://schemas.microsoft.com/office/word/2010/wordprocessingShape">
-                    <wps:wsp>
-                      <wps:cNvSpPr txBox="1">
-                        <a:spLocks/>
-                      </wps:cNvSpPr>
-                      <wps:spPr bwMode="auto">
-                        <a:xfrm>
-                          <a:off x="0" y="0"/>
-                          <a:ext cx="5448300" cy="1079500"/>
-                        </a:xfrm>
-                        <a:prstGeom prst="rect">
-                          <a:avLst/>
-                        </a:prstGeom>
-                        <a:noFill/>
-                        <a:ln>
-                          <a:noFill/>
-                        </a:ln>
-                        <a:extLst>
-                          <a:ext uri="{909E8E84-426E-40DD-AFC4-6F175D3DCCD1}">
-                            <a14:hiddenFill xmlns:a14="http://schemas.microsoft.com/office/drawing/2010/main">
-                              <a:solidFill>
-                                <a:srgbClr val="FFFFFF"/>
-                              </a:solidFill>
-                            </a14:hiddenFill>
-                          </a:ext>
-                          <a:ext uri="{91240B29-F687-4F45-9708-019B960494DF}">
-                            <a14:hiddenLine xmlns:a14="http://schemas.microsoft.com/office/drawing/2010/main" w="9525">
-                              <a:solidFill>
-                                <a:srgbClr val="000000"/>
-                              </a:solidFill>
-                              <a:miter lim="800000"/>
-                              <a:headEnd/>
-                              <a:tailEnd/>
-                            </a14:hiddenLine>
-                          </a:ext>
-                        </a:extLst>
-                      </wps:spPr>
-                      <wps:txbx>
-                        <w:txbxContent>
-                          <w:p>
-                            <w:pPr>
-                              <w:spacing w:before="240" w:line="280" w:lineRule="exact"/>
-                              <w:rPr>
-                                <w:rFonts w:ascii="Tahoma" w:hAnsi="Tahoma" w:cs="Tahoma"/>
-                                <w:color w:val="A5A5A5" w:themeColor="accent3"/>
-                              </w:rPr>
-                            </w:pPr>
-                            <w:r>
-                              <w:rPr>
-                                <w:rFonts w:ascii="Tahoma" w:hAnsi="Tahoma" w:cs="Tahoma"/>
-                                <w:b/>
-                                <w:bCs/>
-                                <w:color w:val="000000" w:themeColor="text1"/>
-                                <w:sz w:val="40"/>
-                                <w:szCs w:val="40"/>
-                              </w:rPr>
-                              <w:t xml:space="preserve">Projet </w:t>
-                            </w:r>
-                            <w:proofErr w:type="spellStart"/>
-                            <w:r>
-                              <w:rPr>
-                                <w:rFonts w:ascii="Tahoma" w:hAnsi="Tahoma" w:cs="Tahoma"/>
-                                <w:b/>
-                                <w:bCs/>
-                                <w:color w:val="000000" w:themeColor="text1"/>
-                                <w:sz w:val="40"/>
-                                <w:szCs w:val="40"/>
-                              </w:rPr>
-                              <w:t>Bo</w:t>
-                            </w:r>
-                            <w:r>
-                              <w:rPr>
-                                <w:rFonts w:ascii="Tahoma" w:hAnsi="Tahoma" w:cs="Tahoma"/>
-                                <w:b/>
-                                <w:bCs/>
-                                <w:color w:val="000000" w:themeColor="text1"/>
-                                <w:sz w:val="40"/>
-                                <w:szCs w:val="40"/>
-                              </w:rPr>
-                              <w:t>g</w:t>
-                            </w:r>
-                            <w:r>
-                              <w:rPr>
-                                <w:rFonts w:ascii="Tahoma" w:hAnsi="Tahoma" w:cs="Tahoma"/>
-                                <w:b/>
-                                <w:bCs/>
-                                <w:color w:val="000000" w:themeColor="text1"/>
-                                <w:sz w:val="40"/>
-                                <w:szCs w:val="40"/>
-                              </w:rPr>
-                              <w:t>gle</w:t>
-                            </w:r>
-                            <w:proofErr w:type="spellEnd"/>
-                            <w:r>
-                              <w:rPr>
-                                <w:rFonts w:ascii="Tahoma" w:hAnsi="Tahoma" w:cs="Tahoma"/>
-                                <w:b/>
-                                <w:bCs/>
-                                <w:color w:val="000000" w:themeColor="text1"/>
-                                <w:sz w:val="40"/>
-                                <w:szCs w:val="40"/>
-                              </w:rPr>
-                              <w:t xml:space="preserve"> IF2B</w:t>
-                            </w:r>
-                            <w:r>
-                              <w:rPr>
-                                <w:rFonts w:ascii="Tahoma" w:hAnsi="Tahoma" w:cs="Tahoma"/>
-                                <w:color w:val="000000" w:themeColor="text1"/>
-                                <w:sz w:val="36"/>
-                              </w:rPr>
-                              <w:br/>
-                            </w:r>
-                            <w:r>
-                              <w:rPr>
-                                <w:rFonts w:ascii="Tahoma" w:hAnsi="Tahoma" w:cs="Tahoma"/>
-                                <w:color w:val="A5A5A5" w:themeColor="accent3"/>
-                              </w:rPr>
-                              <w:t>Langage C</w:t>
-                            </w:r>
-                            <w:r>
-                              <w:rPr>
-                                <w:rFonts w:ascii="Tahoma" w:hAnsi="Tahoma" w:cs="Tahoma"/>
-                                <w:color w:val="A5A5A5" w:themeColor="accent3"/>
-                              </w:rPr>
-                              <w:br/>
-                            </w:r>
-                            <w:proofErr w:type="spellStart"/>
-                            <w:r>
-                              <w:rPr>
-                                <w:rFonts w:ascii="Tahoma" w:hAnsi="Tahoma" w:cs="Tahoma"/>
-                                <w:color w:val="A5A5A5" w:themeColor="accent3"/>
-                              </w:rPr>
-                              <w:t>CLion</w:t>
-                            </w:r>
-                            <w:proofErr w:type="spellEnd"/>
-                            <w:r>
-                              <w:rPr>
-                                <w:rFonts w:ascii="Tahoma" w:hAnsi="Tahoma" w:cs="Tahoma"/>
-                                <w:color w:val="A5A5A5" w:themeColor="accent3"/>
-                              </w:rPr>
-                              <w:t xml:space="preserve"> </w:t>
-                            </w:r>
-                            <w:proofErr w:type="spellStart"/>
-                            <w:r>
-                              <w:rPr>
-                                <w:rFonts w:ascii="Tahoma" w:hAnsi="Tahoma" w:cs="Tahoma"/>
-                                <w:color w:val="A5A5A5" w:themeColor="accent3"/>
-                              </w:rPr>
-                              <w:t>JetBrains</w:t>
-                            </w:r>
-                            <w:proofErr w:type="spellEnd"/>
-                            <w:r>
-                              <w:rPr>
-                                <w:rFonts w:ascii="Tahoma" w:hAnsi="Tahoma" w:cs="Tahoma"/>
-                                <w:color w:val="A5A5A5" w:themeColor="accent3"/>
-                              </w:rPr>
-                              <w:t xml:space="preserve"> | GitHub</w:t>
-                            </w:r>
-                            <w:r>
-                              <w:rPr>
-                                <w:rFonts w:ascii="Tahoma" w:hAnsi="Tahoma" w:cs="Tahoma"/>
-                                <w:color w:val="A5A5A5" w:themeColor="accent3"/>
-                              </w:rPr>
-                              <w:t xml:space="preserve"> </w:t>
-                            </w:r>
-                          </w:p>
-                          <w:p>
-                            <w:pPr>
-                              <w:spacing w:line="280" w:lineRule="exact"/>
-                              <w:rPr>
-                                <w:rFonts w:ascii="Tahoma" w:hAnsi="Tahoma" w:cs="Tahoma"/>
-                                <w:b/>
-                                <w:bCs/>
-                                <w:color w:val="808080"/>
-                              </w:rPr>
-                            </w:pPr>
-                          </w:p>
-                          <w:p>
-                            <w:pPr>
-                              <w:spacing w:line="280" w:lineRule="exact"/>
-                              <w:rPr>
-                                <w:rFonts w:ascii="Tahoma" w:hAnsi="Tahoma" w:cs="Tahoma"/>
-                                <w:b/>
-                                <w:bCs/>
-                              </w:rPr>
-                            </w:pPr>
-                          </w:p>
-                        </w:txbxContent>
-                      </wps:txbx>
-                      <wps:bodyPr rot="0" vert="horz" wrap="square" lIns="91440" tIns="45720" rIns="91440" bIns="45720" anchor="t" anchorCtr="0" upright="1">
-                        <a:noAutofit/>
-                      </wps:bodyPr>
-                    </wps:wsp>
-                  </a:graphicData>
-                </a:graphic>
-                <wp14:sizeRelH relativeFrom="page">
-                  <wp14:pctWidth>0</wp14:pctWidth>
-                </wp14:sizeRelH>
-                <wp14:sizeRelV relativeFrom="page">
-                  <wp14:pctHeight>0</wp14:pctHeight>
-                </wp14:sizeRelV>
-              </wp:anchor>
-            </w:drawing>
-          </mc:Choice>
-          <mc:Fallback>
-            <w:pict>
-              <v:shape w14:anchorId="0BD70CC2" id="Text Box 87" o:spid="_x0000_s1042" type="#_x0000_t202" style="position:absolute;margin-left:-9.65pt;margin-top:24.2pt;width:429pt;height:85pt;z-index:251658257;visibility:visible;mso-wrap-style:square;mso-width-percent:0;mso-height-percent:0;mso-wrap-distance-left:9pt;mso-wrap-distance-top:0;mso-wrap-distance-right:9pt;mso-wrap-distance-bottom:0;mso-position-horizontal:absolute;mso-position-horizontal-relative:text;mso-position-vertical:absolute;mso-position-vertical-relative:text;mso-width-percent:0;mso-height-percent:0;mso-width-relative:page;mso-height-relative:page;v-text-anchor:top" o:gfxdata="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" filled="f" stroked="f">
-                <v:path arrowok="t"/>
-                <v:textbox>
-                  <w:txbxContent>
-                    <w:p>
-                      <w:pPr>
-                        <w:spacing w:before="240" w:line="280" w:lineRule="exact"/>
-                        <w:rPr>
-                          <w:rFonts w:ascii="Tahoma" w:hAnsi="Tahoma" w:cs="Tahoma"/>
-                          <w:color w:val="A5A5A5" w:themeColor="accent3"/>
-                        </w:rPr>
-                      </w:pPr>
-                      <w:r>
-                        <w:rPr>
-                          <w:rFonts w:ascii="Tahoma" w:hAnsi="Tahoma" w:cs="Tahoma"/>
-                          <w:b/>
-                          <w:bCs/>
-                          <w:color w:val="000000" w:themeColor="text1"/>
-                          <w:sz w:val="40"/>
-                          <w:szCs w:val="40"/>
-                        </w:rPr>
-                        <w:t xml:space="preserve">Projet </w:t>
-                      </w:r>
-                      <w:proofErr w:type="spellStart"/>
-                      <w:r>
-                        <w:rPr>
-                          <w:rFonts w:ascii="Tahoma" w:hAnsi="Tahoma" w:cs="Tahoma"/>
-                          <w:b/>
-                          <w:bCs/>
-                          <w:color w:val="000000" w:themeColor="text1"/>
-                          <w:sz w:val="40"/>
-                          <w:szCs w:val="40"/>
-                        </w:rPr>
-                        <w:t>Bo</w:t>
-                      </w:r>
-                      <w:r>
-                        <w:rPr>
-                          <w:rFonts w:ascii="Tahoma" w:hAnsi="Tahoma" w:cs="Tahoma"/>
-                          <w:b/>
-                          <w:bCs/>
-                          <w:color w:val="000000" w:themeColor="text1"/>
-                          <w:sz w:val="40"/>
-                          <w:szCs w:val="40"/>
-                        </w:rPr>
-                        <w:t>g</w:t>
-                      </w:r>
-                      <w:r>
-                        <w:rPr>
-                          <w:rFonts w:ascii="Tahoma" w:hAnsi="Tahoma" w:cs="Tahoma"/>
-                          <w:b/>
-                          <w:bCs/>
-                          <w:color w:val="000000" w:themeColor="text1"/>
-                          <w:sz w:val="40"/>
-                          <w:szCs w:val="40"/>
-                        </w:rPr>
-                        <w:t>gle</w:t>
-                      </w:r>
-                      <w:proofErr w:type="spellEnd"/>
-                      <w:r>
-                        <w:rPr>
-                          <w:rFonts w:ascii="Tahoma" w:hAnsi="Tahoma" w:cs="Tahoma"/>
-                          <w:b/>
-                          <w:bCs/>
-                          <w:color w:val="000000" w:themeColor="text1"/>
-                          <w:sz w:val="40"/>
-                          <w:szCs w:val="40"/>
-                        </w:rPr>
-                        <w:t xml:space="preserve"> IF2B</w:t>
-                      </w:r>
-                      <w:r>
-                        <w:rPr>
-                          <w:rFonts w:ascii="Tahoma" w:hAnsi="Tahoma" w:cs="Tahoma"/>
-                          <w:color w:val="000000" w:themeColor="text1"/>
-                          <w:sz w:val="36"/>
-                        </w:rPr>
-                        <w:br/>
-                      </w:r>
-                      <w:r>
-                        <w:rPr>
-                          <w:rFonts w:ascii="Tahoma" w:hAnsi="Tahoma" w:cs="Tahoma"/>
-                          <w:color w:val="A5A5A5" w:themeColor="accent3"/>
-                        </w:rPr>
-                        <w:t>Langage C</w:t>
-                      </w:r>
-                      <w:r>
-                        <w:rPr>
-                          <w:rFonts w:ascii="Tahoma" w:hAnsi="Tahoma" w:cs="Tahoma"/>
-                          <w:color w:val="A5A5A5" w:themeColor="accent3"/>
-                        </w:rPr>
-                        <w:br/>
-                      </w:r>
-                      <w:proofErr w:type="spellStart"/>
-                      <w:r>
-                        <w:rPr>
-                          <w:rFonts w:ascii="Tahoma" w:hAnsi="Tahoma" w:cs="Tahoma"/>
-                          <w:color w:val="A5A5A5" w:themeColor="accent3"/>
-                        </w:rPr>
-                        <w:t>CLion</w:t>
-                      </w:r>
-                      <w:proofErr w:type="spellEnd"/>
-                      <w:r>
-                        <w:rPr>
-                          <w:rFonts w:ascii="Tahoma" w:hAnsi="Tahoma" w:cs="Tahoma"/>
-                          <w:color w:val="A5A5A5" w:themeColor="accent3"/>
-                        </w:rPr>
-                        <w:t xml:space="preserve"> </w:t>
-                      </w:r>
-                      <w:proofErr w:type="spellStart"/>
-                      <w:r>
-                        <w:rPr>
-                          <w:rFonts w:ascii="Tahoma" w:hAnsi="Tahoma" w:cs="Tahoma"/>
-                          <w:color w:val="A5A5A5" w:themeColor="accent3"/>
-                        </w:rPr>
-                        <w:t>JetBrains</w:t>
-                      </w:r>
-                      <w:proofErr w:type="spellEnd"/>
-                      <w:r>
-                        <w:rPr>
-                          <w:rFonts w:ascii="Tahoma" w:hAnsi="Tahoma" w:cs="Tahoma"/>
-                          <w:color w:val="A5A5A5" w:themeColor="accent3"/>
-                        </w:rPr>
-                        <w:t xml:space="preserve"> | GitHub</w:t>
-                      </w:r>
-                      <w:r>
-                        <w:rPr>
-                          <w:rFonts w:ascii="Tahoma" w:hAnsi="Tahoma" w:cs="Tahoma"/>
-                          <w:color w:val="A5A5A5" w:themeColor="accent3"/>
-                        </w:rPr>
-                        <w:t xml:space="preserve"> </w:t>
-                      </w:r>
-                    </w:p>
-                    <w:p>
-                      <w:pPr>
-                        <w:spacing w:line="280" w:lineRule="exact"/>
-                        <w:rPr>
-                          <w:rFonts w:ascii="Tahoma" w:hAnsi="Tahoma" w:cs="Tahoma"/>
-                          <w:b/>
-                          <w:bCs/>
-                          <w:color w:val="808080"/>
-                        </w:rPr>
-                      </w:pPr>
-                    </w:p>
-                    <w:p>
-                      <w:pPr>
-                        <w:spacing w:line="280" w:lineRule="exact"/>
-                        <w:rPr>
-                          <w:rFonts w:ascii="Tahoma" w:hAnsi="Tahoma" w:cs="Tahoma"/>
-                          <w:b/>
-                          <w:bCs/>
-                        </w:rPr>
-                      </w:pPr>
-                    </w:p>
                   </w:txbxContent>
                 </v:textbox>
               </v:shape>

</xml_diff>